<commit_message>
Change toolStrip to MenuStrip
</commit_message>
<xml_diff>
--- a/成績排序系統文件.docx
+++ b/成績排序系統文件.docx
@@ -626,50 +626,50 @@
       <w:pPr>
         <w:ind w:left="960"/>
         <w:rPr>
+          <w:rFonts w:ascii="Arial" w:eastAsia="標楷體" w:hAnsi="新細明體"/>
+          <w:szCs w:val="24"/>
+        </w:rPr>
+      </w:pPr>
+      <w:r>
+        <w:rPr>
           <w:rFonts w:ascii="Arial" w:eastAsia="標楷體" w:hAnsi="新細明體" w:hint="eastAsia"/>
           <w:szCs w:val="24"/>
         </w:rPr>
-      </w:pPr>
+        <w:t>1.4.4</w:t>
+      </w:r>
       <w:r>
         <w:rPr>
           <w:rFonts w:ascii="Arial" w:eastAsia="標楷體" w:hAnsi="新細明體" w:hint="eastAsia"/>
           <w:szCs w:val="24"/>
         </w:rPr>
-        <w:t>1.4.4</w:t>
+        <w:t>國文加權</w:t>
       </w:r>
       <w:r>
         <w:rPr>
           <w:rFonts w:ascii="Arial" w:eastAsia="標楷體" w:hAnsi="新細明體" w:hint="eastAsia"/>
           <w:szCs w:val="24"/>
         </w:rPr>
-        <w:t>國文加權</w:t>
+        <w:t>(2)</w:t>
       </w:r>
       <w:r>
         <w:rPr>
           <w:rFonts w:ascii="Arial" w:eastAsia="標楷體" w:hAnsi="新細明體" w:hint="eastAsia"/>
           <w:szCs w:val="24"/>
         </w:rPr>
-        <w:t>(2)</w:t>
+        <w:t>數學加權</w:t>
       </w:r>
       <w:r>
         <w:rPr>
           <w:rFonts w:ascii="Arial" w:eastAsia="標楷體" w:hAnsi="新細明體" w:hint="eastAsia"/>
           <w:szCs w:val="24"/>
         </w:rPr>
-        <w:t>數學加權</w:t>
+        <w:t>(3)</w:t>
       </w:r>
       <w:r>
         <w:rPr>
           <w:rFonts w:ascii="Arial" w:eastAsia="標楷體" w:hAnsi="新細明體" w:hint="eastAsia"/>
           <w:szCs w:val="24"/>
         </w:rPr>
-        <w:t>(3)</w:t>
-      </w:r>
-      <w:r>
-        <w:rPr>
-          <w:rFonts w:ascii="Arial" w:eastAsia="標楷體" w:hAnsi="新細明體" w:hint="eastAsia"/>
-          <w:szCs w:val="24"/>
-        </w:rPr>
         <w:t>英文加權。</w:t>
       </w:r>
     </w:p>
@@ -677,7 +677,7 @@
       <w:pPr>
         <w:ind w:left="960"/>
         <w:rPr>
-          <w:rFonts w:ascii="Arial" w:eastAsia="標楷體" w:hAnsi="新細明體" w:hint="eastAsia"/>
+          <w:rFonts w:ascii="Arial" w:eastAsia="標楷體" w:hAnsi="新細明體"/>
           <w:szCs w:val="24"/>
         </w:rPr>
       </w:pPr>
@@ -686,7 +686,7 @@
       <w:pPr>
         <w:ind w:left="960"/>
         <w:rPr>
-          <w:rFonts w:ascii="Arial" w:eastAsia="標楷體" w:hAnsi="新細明體" w:hint="eastAsia"/>
+          <w:rFonts w:ascii="Arial" w:eastAsia="標楷體" w:hAnsi="新細明體"/>
           <w:szCs w:val="24"/>
         </w:rPr>
       </w:pPr>
@@ -695,7 +695,7 @@
       <w:pPr>
         <w:ind w:left="960"/>
         <w:rPr>
-          <w:rFonts w:ascii="Arial" w:eastAsia="標楷體" w:hAnsi="新細明體" w:hint="eastAsia"/>
+          <w:rFonts w:ascii="Arial" w:eastAsia="標楷體" w:hAnsi="新細明體"/>
           <w:szCs w:val="24"/>
         </w:rPr>
       </w:pPr>
@@ -704,7 +704,7 @@
       <w:pPr>
         <w:ind w:left="960"/>
         <w:rPr>
-          <w:rFonts w:ascii="Arial" w:eastAsia="標楷體" w:hAnsi="新細明體" w:hint="eastAsia"/>
+          <w:rFonts w:ascii="Arial" w:eastAsia="標楷體" w:hAnsi="新細明體"/>
           <w:szCs w:val="24"/>
         </w:rPr>
       </w:pPr>
@@ -713,7 +713,7 @@
       <w:pPr>
         <w:ind w:left="960"/>
         <w:rPr>
-          <w:rFonts w:ascii="Arial" w:eastAsia="標楷體" w:hAnsi="新細明體" w:hint="eastAsia"/>
+          <w:rFonts w:ascii="Arial" w:eastAsia="標楷體" w:hAnsi="新細明體"/>
           <w:szCs w:val="24"/>
         </w:rPr>
       </w:pPr>
@@ -722,7 +722,7 @@
       <w:pPr>
         <w:ind w:left="960"/>
         <w:rPr>
-          <w:rFonts w:ascii="Arial" w:eastAsia="標楷體" w:hAnsi="新細明體" w:hint="eastAsia"/>
+          <w:rFonts w:ascii="Arial" w:eastAsia="標楷體" w:hAnsi="新細明體"/>
           <w:szCs w:val="24"/>
         </w:rPr>
       </w:pPr>
@@ -731,7 +731,7 @@
       <w:pPr>
         <w:ind w:left="960"/>
         <w:rPr>
-          <w:rFonts w:ascii="Arial" w:eastAsia="標楷體" w:hAnsi="新細明體" w:hint="eastAsia"/>
+          <w:rFonts w:ascii="Arial" w:eastAsia="標楷體" w:hAnsi="新細明體"/>
           <w:szCs w:val="24"/>
         </w:rPr>
       </w:pPr>
@@ -740,7 +740,7 @@
       <w:pPr>
         <w:ind w:left="960"/>
         <w:rPr>
-          <w:rFonts w:ascii="Arial" w:eastAsia="標楷體" w:hAnsi="新細明體" w:hint="eastAsia"/>
+          <w:rFonts w:ascii="Arial" w:eastAsia="標楷體" w:hAnsi="新細明體"/>
           <w:szCs w:val="24"/>
         </w:rPr>
       </w:pPr>
@@ -749,7 +749,7 @@
       <w:pPr>
         <w:ind w:left="960"/>
         <w:rPr>
-          <w:rFonts w:ascii="Arial" w:eastAsia="標楷體" w:hAnsi="新細明體" w:hint="eastAsia"/>
+          <w:rFonts w:ascii="Arial" w:eastAsia="標楷體" w:hAnsi="新細明體"/>
           <w:szCs w:val="24"/>
         </w:rPr>
       </w:pPr>
@@ -758,7 +758,7 @@
       <w:pPr>
         <w:ind w:left="960"/>
         <w:rPr>
-          <w:rFonts w:ascii="Arial" w:eastAsia="標楷體" w:hAnsi="新細明體" w:hint="eastAsia"/>
+          <w:rFonts w:ascii="Arial" w:eastAsia="標楷體" w:hAnsi="新細明體"/>
           <w:szCs w:val="24"/>
         </w:rPr>
       </w:pPr>
@@ -767,7 +767,7 @@
       <w:pPr>
         <w:ind w:left="960"/>
         <w:rPr>
-          <w:rFonts w:ascii="Arial" w:eastAsia="標楷體" w:hAnsi="新細明體" w:hint="eastAsia"/>
+          <w:rFonts w:ascii="Arial" w:eastAsia="標楷體" w:hAnsi="新細明體"/>
           <w:szCs w:val="24"/>
         </w:rPr>
       </w:pPr>
@@ -776,7 +776,7 @@
       <w:pPr>
         <w:ind w:left="960"/>
         <w:rPr>
-          <w:rFonts w:ascii="Arial" w:eastAsia="標楷體" w:hAnsi="新細明體" w:hint="eastAsia"/>
+          <w:rFonts w:ascii="Arial" w:eastAsia="標楷體" w:hAnsi="新細明體"/>
           <w:szCs w:val="24"/>
         </w:rPr>
       </w:pPr>
@@ -785,7 +785,7 @@
       <w:pPr>
         <w:ind w:left="960"/>
         <w:rPr>
-          <w:rFonts w:ascii="Arial" w:eastAsia="標楷體" w:hAnsi="新細明體" w:hint="eastAsia"/>
+          <w:rFonts w:ascii="Arial" w:eastAsia="標楷體" w:hAnsi="新細明體"/>
           <w:szCs w:val="24"/>
         </w:rPr>
       </w:pPr>
@@ -794,7 +794,7 @@
       <w:pPr>
         <w:ind w:left="960"/>
         <w:rPr>
-          <w:rFonts w:ascii="Arial" w:eastAsia="標楷體" w:hAnsi="新細明體" w:hint="eastAsia"/>
+          <w:rFonts w:ascii="Arial" w:eastAsia="標楷體" w:hAnsi="新細明體"/>
           <w:szCs w:val="24"/>
         </w:rPr>
       </w:pPr>
@@ -803,7 +803,7 @@
       <w:pPr>
         <w:ind w:left="960"/>
         <w:rPr>
-          <w:rFonts w:ascii="Arial" w:eastAsia="標楷體" w:hAnsi="新細明體" w:hint="eastAsia"/>
+          <w:rFonts w:ascii="Arial" w:eastAsia="標楷體" w:hAnsi="新細明體"/>
           <w:szCs w:val="24"/>
         </w:rPr>
       </w:pPr>
@@ -812,7 +812,7 @@
       <w:pPr>
         <w:ind w:left="960"/>
         <w:rPr>
-          <w:rFonts w:ascii="Arial" w:eastAsia="標楷體" w:hAnsi="新細明體" w:hint="eastAsia"/>
+          <w:rFonts w:ascii="Arial" w:eastAsia="標楷體" w:hAnsi="新細明體"/>
           <w:szCs w:val="24"/>
         </w:rPr>
       </w:pPr>
@@ -821,7 +821,7 @@
       <w:pPr>
         <w:ind w:left="960"/>
         <w:rPr>
-          <w:rFonts w:ascii="Arial" w:eastAsia="標楷體" w:hAnsi="新細明體" w:hint="eastAsia"/>
+          <w:rFonts w:ascii="Arial" w:eastAsia="標楷體" w:hAnsi="新細明體"/>
           <w:szCs w:val="24"/>
         </w:rPr>
       </w:pPr>
@@ -876,26 +876,21 @@
         <w:ind w:leftChars="0"/>
         <w:outlineLvl w:val="1"/>
         <w:rPr>
-          <w:rFonts w:ascii="Times New Roman" w:eastAsia="標楷體" w:hAnsi="Times New Roman" w:hint="eastAsia"/>
-          <w:sz w:val="32"/>
-          <w:szCs w:val="32"/>
-        </w:rPr>
-      </w:pPr>
-      <w:r>
-        <w:rPr>
           <w:rFonts w:ascii="Times New Roman" w:eastAsia="標楷體" w:hAnsi="Times New Roman"/>
           <w:sz w:val="32"/>
           <w:szCs w:val="32"/>
         </w:rPr>
+      </w:pPr>
+      <w:r>
+        <w:rPr>
+          <w:rFonts w:ascii="Times New Roman" w:eastAsia="標楷體" w:hAnsi="Times New Roman"/>
+          <w:sz w:val="32"/>
+          <w:szCs w:val="32"/>
+        </w:rPr>
         <w:t>User Case Diagram</w:t>
       </w:r>
     </w:p>
     <w:p>
-      <w:pPr>
-        <w:rPr>
-          <w:rFonts w:hint="eastAsia"/>
-        </w:rPr>
-      </w:pPr>
       <w:r>
         <w:rPr>
           <w:rFonts w:hint="eastAsia"/>
@@ -944,34 +939,10 @@
         </w:drawing>
       </w:r>
     </w:p>
-    <w:p>
-      <w:pPr>
-        <w:rPr>
-          <w:rFonts w:hint="eastAsia"/>
-        </w:rPr>
-      </w:pPr>
-    </w:p>
-    <w:p>
-      <w:pPr>
-        <w:rPr>
-          <w:rFonts w:hint="eastAsia"/>
-        </w:rPr>
-      </w:pPr>
-    </w:p>
-    <w:p>
-      <w:pPr>
-        <w:rPr>
-          <w:rFonts w:hint="eastAsia"/>
-        </w:rPr>
-      </w:pPr>
-    </w:p>
-    <w:p>
-      <w:pPr>
-        <w:rPr>
-          <w:rFonts w:hint="eastAsia"/>
-        </w:rPr>
-      </w:pPr>
-    </w:p>
+    <w:p/>
+    <w:p/>
+    <w:p/>
+    <w:p/>
     <w:p>
       <w:pPr>
         <w:pStyle w:val="a7"/>
@@ -983,37 +954,32 @@
         <w:ind w:leftChars="0"/>
         <w:outlineLvl w:val="1"/>
         <w:rPr>
+          <w:rFonts w:ascii="Times New Roman" w:eastAsia="標楷體" w:hAnsi="Times New Roman"/>
+          <w:sz w:val="32"/>
+          <w:szCs w:val="32"/>
+        </w:rPr>
+      </w:pPr>
+      <w:r>
+        <w:rPr>
           <w:rFonts w:ascii="Times New Roman" w:eastAsia="標楷體" w:hAnsi="Times New Roman" w:hint="eastAsia"/>
           <w:sz w:val="32"/>
           <w:szCs w:val="32"/>
         </w:rPr>
-      </w:pPr>
-      <w:r>
-        <w:rPr>
-          <w:rFonts w:ascii="Times New Roman" w:eastAsia="標楷體" w:hAnsi="Times New Roman" w:hint="eastAsia"/>
-          <w:sz w:val="32"/>
-          <w:szCs w:val="32"/>
-        </w:rPr>
         <w:lastRenderedPageBreak/>
         <w:t>類別圖</w:t>
       </w:r>
     </w:p>
     <w:p>
-      <w:pPr>
-        <w:rPr>
-          <w:rFonts w:hint="eastAsia"/>
-        </w:rPr>
-      </w:pPr>
-      <w:r>
-        <w:rPr>
-          <w:rFonts w:hint="eastAsia"/>
+      <w:bookmarkStart w:id="3" w:name="_GoBack"/>
+      <w:r>
+        <w:rPr>
           <w:noProof/>
         </w:rPr>
         <w:drawing>
           <wp:inline distT="0" distB="0" distL="0" distR="0">
-            <wp:extent cx="5274310" cy="3330575"/>
-            <wp:effectExtent l="0" t="0" r="2540" b="3175"/>
-            <wp:docPr id="8" name="圖片 8"/>
+            <wp:extent cx="5274310" cy="3390265"/>
+            <wp:effectExtent l="0" t="0" r="2540" b="635"/>
+            <wp:docPr id="5" name="圖片 5"/>
             <wp:cNvGraphicFramePr>
               <a:graphicFrameLocks xmlns:a="http://schemas.openxmlformats.org/drawingml/2006/main" noChangeAspect="1"/>
             </wp:cNvGraphicFramePr>
@@ -1021,7 +987,7 @@
               <a:graphicData uri="http://schemas.openxmlformats.org/drawingml/2006/picture">
                 <pic:pic xmlns:pic="http://schemas.openxmlformats.org/drawingml/2006/picture">
                   <pic:nvPicPr>
-                    <pic:cNvPr id="0" name="Untitled Diagram.png"/>
+                    <pic:cNvPr id="0" name="Untitled Diagram (1).png"/>
                     <pic:cNvPicPr/>
                   </pic:nvPicPr>
                   <pic:blipFill>
@@ -1039,7 +1005,7 @@
                   <pic:spPr>
                     <a:xfrm>
                       <a:off x="0" y="0"/>
-                      <a:ext cx="5274310" cy="3330575"/>
+                      <a:ext cx="5274310" cy="3390265"/>
                     </a:xfrm>
                     <a:prstGeom prst="rect">
                       <a:avLst/>
@@ -1051,146 +1017,31 @@
           </wp:inline>
         </w:drawing>
       </w:r>
-    </w:p>
-    <w:p>
-      <w:pPr>
-        <w:rPr>
-          <w:rFonts w:hint="eastAsia"/>
-        </w:rPr>
-      </w:pPr>
-    </w:p>
-    <w:p>
-      <w:pPr>
-        <w:rPr>
-          <w:rFonts w:hint="eastAsia"/>
-        </w:rPr>
-      </w:pPr>
-    </w:p>
-    <w:p>
-      <w:pPr>
-        <w:rPr>
-          <w:rFonts w:hint="eastAsia"/>
-        </w:rPr>
-      </w:pPr>
-    </w:p>
-    <w:p>
-      <w:pPr>
-        <w:rPr>
-          <w:rFonts w:hint="eastAsia"/>
-        </w:rPr>
-      </w:pPr>
-    </w:p>
-    <w:p>
-      <w:pPr>
-        <w:rPr>
-          <w:rFonts w:hint="eastAsia"/>
-        </w:rPr>
-      </w:pPr>
-    </w:p>
-    <w:p>
-      <w:pPr>
-        <w:rPr>
-          <w:rFonts w:hint="eastAsia"/>
-        </w:rPr>
-      </w:pPr>
-    </w:p>
-    <w:p>
-      <w:pPr>
-        <w:rPr>
-          <w:rFonts w:hint="eastAsia"/>
-        </w:rPr>
-      </w:pPr>
-    </w:p>
-    <w:p>
-      <w:pPr>
-        <w:rPr>
-          <w:rFonts w:hint="eastAsia"/>
-        </w:rPr>
-      </w:pPr>
-    </w:p>
-    <w:p>
-      <w:pPr>
-        <w:rPr>
-          <w:rFonts w:hint="eastAsia"/>
-        </w:rPr>
-      </w:pPr>
-    </w:p>
-    <w:p>
-      <w:pPr>
-        <w:rPr>
-          <w:rFonts w:hint="eastAsia"/>
-        </w:rPr>
-      </w:pPr>
-    </w:p>
-    <w:p>
-      <w:pPr>
-        <w:rPr>
-          <w:rFonts w:hint="eastAsia"/>
-        </w:rPr>
-      </w:pPr>
-    </w:p>
-    <w:p>
-      <w:pPr>
-        <w:rPr>
-          <w:rFonts w:hint="eastAsia"/>
-        </w:rPr>
-      </w:pPr>
-    </w:p>
-    <w:p>
-      <w:pPr>
-        <w:rPr>
-          <w:rFonts w:hint="eastAsia"/>
-        </w:rPr>
-      </w:pPr>
-    </w:p>
-    <w:p>
-      <w:pPr>
-        <w:rPr>
-          <w:rFonts w:hint="eastAsia"/>
-        </w:rPr>
-      </w:pPr>
-    </w:p>
-    <w:p>
-      <w:pPr>
-        <w:rPr>
-          <w:rFonts w:hint="eastAsia"/>
-        </w:rPr>
-      </w:pPr>
-    </w:p>
-    <w:p>
-      <w:pPr>
-        <w:rPr>
-          <w:rFonts w:hint="eastAsia"/>
-        </w:rPr>
-      </w:pPr>
-    </w:p>
-    <w:p>
-      <w:pPr>
-        <w:rPr>
-          <w:rFonts w:hint="eastAsia"/>
-        </w:rPr>
-      </w:pPr>
-    </w:p>
-    <w:p>
-      <w:pPr>
-        <w:rPr>
-          <w:rFonts w:hint="eastAsia"/>
-        </w:rPr>
-      </w:pPr>
-    </w:p>
-    <w:p>
-      <w:pPr>
-        <w:rPr>
-          <w:rFonts w:hint="eastAsia"/>
-        </w:rPr>
-      </w:pPr>
-      <w:bookmarkStart w:id="3" w:name="_GoBack"/>
       <w:bookmarkEnd w:id="3"/>
     </w:p>
-    <w:p>
-      <w:pPr>
-        <w:rPr>
-          <w:rFonts w:ascii="Times New Roman" w:eastAsia="標楷體" w:hAnsi="Times New Roman" w:hint="eastAsia"/>
+    <w:p/>
+    <w:p/>
+    <w:p/>
+    <w:p/>
+    <w:p/>
+    <w:p/>
+    <w:p/>
+    <w:p/>
+    <w:p/>
+    <w:p/>
+    <w:p/>
+    <w:p/>
+    <w:p/>
+    <w:p/>
+    <w:p/>
+    <w:p/>
+    <w:p/>
+    <w:p/>
+    <w:p/>
+    <w:p>
+      <w:pPr>
+        <w:rPr>
+          <w:rFonts w:ascii="Times New Roman" w:eastAsia="標楷體" w:hAnsi="Times New Roman"/>
           <w:sz w:val="32"/>
           <w:szCs w:val="32"/>
         </w:rPr>
@@ -1226,18 +1077,26 @@
       <w:pPr>
         <w:ind w:left="960"/>
         <w:rPr>
+          <w:rFonts w:ascii="Arial" w:eastAsia="標楷體" w:hAnsi="新細明體"/>
+          <w:sz w:val="20"/>
+          <w:szCs w:val="20"/>
+        </w:rPr>
+      </w:pPr>
+      <w:r>
+        <w:rPr>
           <w:rFonts w:ascii="Arial" w:eastAsia="標楷體" w:hAnsi="新細明體" w:hint="eastAsia"/>
           <w:sz w:val="20"/>
           <w:szCs w:val="20"/>
         </w:rPr>
-      </w:pPr>
+        <w:t>功能</w:t>
+      </w:r>
       <w:r>
         <w:rPr>
           <w:rFonts w:ascii="Arial" w:eastAsia="標楷體" w:hAnsi="新細明體" w:hint="eastAsia"/>
           <w:sz w:val="20"/>
           <w:szCs w:val="20"/>
         </w:rPr>
-        <w:t>功能</w:t>
+        <w:t>:</w:t>
       </w:r>
       <w:r>
         <w:rPr>
@@ -1245,14 +1104,6 @@
           <w:sz w:val="20"/>
           <w:szCs w:val="20"/>
         </w:rPr>
-        <w:t>:</w:t>
-      </w:r>
-      <w:r>
-        <w:rPr>
-          <w:rFonts w:ascii="Arial" w:eastAsia="標楷體" w:hAnsi="新細明體" w:hint="eastAsia"/>
-          <w:sz w:val="20"/>
-          <w:szCs w:val="20"/>
-        </w:rPr>
         <w:t>開啟檔案、儲存檔案、離開</w:t>
       </w:r>
     </w:p>
@@ -1260,7 +1111,7 @@
       <w:pPr>
         <w:ind w:left="960"/>
         <w:rPr>
-          <w:rFonts w:ascii="Arial" w:eastAsia="標楷體" w:hAnsi="新細明體" w:hint="eastAsia"/>
+          <w:rFonts w:ascii="Arial" w:eastAsia="標楷體" w:hAnsi="新細明體"/>
           <w:szCs w:val="24"/>
         </w:rPr>
       </w:pPr>
@@ -1317,7 +1168,7 @@
       <w:pPr>
         <w:ind w:left="960"/>
         <w:rPr>
-          <w:rFonts w:ascii="Arial" w:eastAsia="標楷體" w:hAnsi="新細明體" w:hint="eastAsia"/>
+          <w:rFonts w:ascii="Arial" w:eastAsia="標楷體" w:hAnsi="新細明體"/>
           <w:szCs w:val="24"/>
         </w:rPr>
       </w:pPr>
@@ -1325,19 +1176,27 @@
     <w:p>
       <w:pPr>
         <w:ind w:left="960"/>
+        <w:rPr>
+          <w:rFonts w:ascii="Arial" w:eastAsia="標楷體" w:hAnsi="新細明體"/>
+          <w:sz w:val="20"/>
+          <w:szCs w:val="20"/>
+        </w:rPr>
+      </w:pPr>
+      <w:r>
         <w:rPr>
           <w:rFonts w:ascii="Arial" w:eastAsia="標楷體" w:hAnsi="新細明體" w:hint="eastAsia"/>
           <w:sz w:val="20"/>
           <w:szCs w:val="20"/>
         </w:rPr>
-      </w:pPr>
+        <w:t>功能</w:t>
+      </w:r>
       <w:r>
         <w:rPr>
           <w:rFonts w:ascii="Arial" w:eastAsia="標楷體" w:hAnsi="新細明體" w:hint="eastAsia"/>
           <w:sz w:val="20"/>
           <w:szCs w:val="20"/>
         </w:rPr>
-        <w:t>功能</w:t>
+        <w:t>:</w:t>
       </w:r>
       <w:r>
         <w:rPr>
@@ -1345,14 +1204,6 @@
           <w:sz w:val="20"/>
           <w:szCs w:val="20"/>
         </w:rPr>
-        <w:t>:</w:t>
-      </w:r>
-      <w:r>
-        <w:rPr>
-          <w:rFonts w:ascii="Arial" w:eastAsia="標楷體" w:hAnsi="新細明體" w:hint="eastAsia"/>
-          <w:sz w:val="20"/>
-          <w:szCs w:val="20"/>
-        </w:rPr>
         <w:t>成績加權排序、重新匯入資料</w:t>
       </w:r>
     </w:p>
@@ -1360,7 +1211,7 @@
       <w:pPr>
         <w:ind w:left="960"/>
         <w:rPr>
-          <w:rFonts w:ascii="Arial" w:eastAsia="標楷體" w:hAnsi="新細明體" w:hint="eastAsia"/>
+          <w:rFonts w:ascii="Arial" w:eastAsia="標楷體" w:hAnsi="新細明體"/>
           <w:szCs w:val="24"/>
         </w:rPr>
       </w:pPr>
@@ -1417,32 +1268,32 @@
       <w:pPr>
         <w:ind w:left="960"/>
         <w:rPr>
+          <w:rFonts w:ascii="Arial" w:eastAsia="標楷體" w:hAnsi="新細明體"/>
+          <w:szCs w:val="24"/>
+        </w:rPr>
+      </w:pPr>
+    </w:p>
+    <w:p>
+      <w:pPr>
+        <w:ind w:left="960"/>
+        <w:rPr>
+          <w:rFonts w:ascii="Arial" w:eastAsia="標楷體" w:hAnsi="新細明體"/>
+          <w:szCs w:val="24"/>
+        </w:rPr>
+      </w:pPr>
+      <w:r>
+        <w:rPr>
           <w:rFonts w:ascii="Arial" w:eastAsia="標楷體" w:hAnsi="新細明體" w:hint="eastAsia"/>
           <w:szCs w:val="24"/>
         </w:rPr>
-      </w:pPr>
+        <w:t>設定科目權重</w:t>
+      </w:r>
     </w:p>
     <w:p>
       <w:pPr>
         <w:ind w:left="960"/>
         <w:rPr>
-          <w:rFonts w:ascii="Arial" w:eastAsia="標楷體" w:hAnsi="新細明體" w:hint="eastAsia"/>
-          <w:szCs w:val="24"/>
-        </w:rPr>
-      </w:pPr>
-      <w:r>
-        <w:rPr>
-          <w:rFonts w:ascii="Arial" w:eastAsia="標楷體" w:hAnsi="新細明體" w:hint="eastAsia"/>
-          <w:szCs w:val="24"/>
-        </w:rPr>
-        <w:t>設定科目權重</w:t>
-      </w:r>
-    </w:p>
-    <w:p>
-      <w:pPr>
-        <w:ind w:left="960"/>
-        <w:rPr>
-          <w:rFonts w:ascii="Arial" w:eastAsia="標楷體" w:hAnsi="新細明體" w:hint="eastAsia"/>
+          <w:rFonts w:ascii="Arial" w:eastAsia="標楷體" w:hAnsi="新細明體"/>
           <w:sz w:val="20"/>
           <w:szCs w:val="20"/>
         </w:rPr>
@@ -1500,35 +1351,35 @@
       <w:pPr>
         <w:ind w:left="960"/>
         <w:rPr>
+          <w:rFonts w:ascii="Arial" w:eastAsia="標楷體" w:hAnsi="新細明體"/>
+          <w:sz w:val="20"/>
+          <w:szCs w:val="20"/>
+        </w:rPr>
+      </w:pPr>
+    </w:p>
+    <w:p>
+      <w:pPr>
+        <w:ind w:left="960"/>
+        <w:rPr>
+          <w:rFonts w:ascii="Arial" w:eastAsia="標楷體" w:hAnsi="新細明體"/>
+          <w:sz w:val="20"/>
+          <w:szCs w:val="20"/>
+        </w:rPr>
+      </w:pPr>
+      <w:r>
+        <w:rPr>
           <w:rFonts w:ascii="Arial" w:eastAsia="標楷體" w:hAnsi="新細明體" w:hint="eastAsia"/>
           <w:sz w:val="20"/>
           <w:szCs w:val="20"/>
         </w:rPr>
-      </w:pPr>
+        <w:t>自動計算平均與名次的結果</w:t>
+      </w:r>
     </w:p>
     <w:p>
       <w:pPr>
         <w:ind w:left="960"/>
         <w:rPr>
-          <w:rFonts w:ascii="Arial" w:eastAsia="標楷體" w:hAnsi="新細明體" w:hint="eastAsia"/>
-          <w:sz w:val="20"/>
-          <w:szCs w:val="20"/>
-        </w:rPr>
-      </w:pPr>
-      <w:r>
-        <w:rPr>
-          <w:rFonts w:ascii="Arial" w:eastAsia="標楷體" w:hAnsi="新細明體" w:hint="eastAsia"/>
-          <w:sz w:val="20"/>
-          <w:szCs w:val="20"/>
-        </w:rPr>
-        <w:t>自動計算平均與名次的結果</w:t>
-      </w:r>
-    </w:p>
-    <w:p>
-      <w:pPr>
-        <w:ind w:left="960"/>
-        <w:rPr>
-          <w:rFonts w:ascii="Arial" w:eastAsia="標楷體" w:hAnsi="新細明體" w:hint="eastAsia"/>
+          <w:rFonts w:ascii="Arial" w:eastAsia="標楷體" w:hAnsi="新細明體"/>
           <w:szCs w:val="24"/>
         </w:rPr>
       </w:pPr>
@@ -1585,7 +1436,7 @@
       <w:pPr>
         <w:ind w:left="960"/>
         <w:rPr>
-          <w:rFonts w:ascii="Arial" w:eastAsia="標楷體" w:hAnsi="新細明體" w:hint="eastAsia"/>
+          <w:rFonts w:ascii="Arial" w:eastAsia="標楷體" w:hAnsi="新細明體"/>
           <w:szCs w:val="24"/>
         </w:rPr>
       </w:pPr>
@@ -4672,7 +4523,7 @@
   <a:extraClrSchemeLst/>
   <a:extLst>
     <a:ext uri="{05A4C25C-085E-4340-85A3-A5531E510DB2}">
-      <thm15:themeFamily xmlns:thm15="http://schemas.microsoft.com/office/thememl/2012/main" xmlns="" name="Office Theme" id="{62F939B6-93AF-4DB8-9C6B-D6C7DFDC589F}" vid="{4A3C46E8-61CC-4603-A589-7422A47A8E4A}"/>
+      <thm15:themeFamily xmlns="" xmlns:thm15="http://schemas.microsoft.com/office/thememl/2012/main" name="Office Theme" id="{62F939B6-93AF-4DB8-9C6B-D6C7DFDC589F}" vid="{4A3C46E8-61CC-4603-A589-7422A47A8E4A}"/>
     </a:ext>
   </a:extLst>
 </a:theme>
@@ -4683,7 +4534,7 @@
 </file>
 
 <file path=customXml/itemProps1.xml><?xml version="1.0" encoding="utf-8"?>
-<ds:datastoreItem xmlns:ds="http://schemas.openxmlformats.org/officeDocument/2006/customXml" ds:itemID="{B4A3FAFE-6B91-4C1C-8BB9-A783D18D3160}">
+<ds:datastoreItem xmlns:ds="http://schemas.openxmlformats.org/officeDocument/2006/customXml" ds:itemID="{738D3A1F-F258-4DC4-A5DC-22D4373D41FD}">
   <ds:schemaRefs>
     <ds:schemaRef ds:uri="http://schemas.openxmlformats.org/officeDocument/2006/bibliography"/>
   </ds:schemaRefs>

</xml_diff>